<commit_message>
corrected date format error in funding
</commit_message>
<xml_diff>
--- a/mbn.docx
+++ b/mbn.docx
@@ -277,19 +277,7 @@
           <w:sz w:val="22"/>
           <w:szCs w:val="22"/>
         </w:rPr>
-        <w:t>Current Ap</w:t>
-      </w:r>
-      <w:bookmarkStart w:id="0" w:name="_GoBack"/>
-      <w:bookmarkEnd w:id="0"/>
-      <w:r>
-        <w:rPr>
-          <w:rFonts w:ascii="Garamond" w:hAnsi="Garamond"/>
-          <w:b/>
-          <w:color w:val="0070C0"/>
-          <w:sz w:val="22"/>
-          <w:szCs w:val="22"/>
-        </w:rPr>
-        <w:t>pointments</w:t>
+        <w:t>Current Appointments</w:t>
       </w:r>
     </w:p>
     <w:p>
@@ -15859,8 +15847,26 @@
           <w:sz w:val="22"/>
           <w:szCs w:val="22"/>
         </w:rPr>
-        <w:t>07/1/15-04/30/16</w:t>
-      </w:r>
+        <w:t>7/1/15-</w:t>
+      </w:r>
+      <w:r>
+        <w:rPr>
+          <w:rFonts w:ascii="Garamond" w:hAnsi="Garamond" w:cs="Arial"/>
+          <w:sz w:val="22"/>
+          <w:szCs w:val="22"/>
+        </w:rPr>
+        <w:t>4/30/16</w:t>
+      </w:r>
+      <w:r>
+        <w:rPr>
+          <w:rFonts w:ascii="Garamond" w:hAnsi="Garamond" w:cs="Arial"/>
+          <w:sz w:val="22"/>
+          <w:szCs w:val="22"/>
+        </w:rPr>
+        <w:tab/>
+      </w:r>
+      <w:bookmarkStart w:id="0" w:name="_GoBack"/>
+      <w:bookmarkEnd w:id="0"/>
       <w:r>
         <w:rPr>
           <w:rFonts w:ascii="Garamond" w:hAnsi="Garamond" w:cs="Arial"/>
@@ -30476,7 +30482,7 @@
           <w:rPr>
             <w:noProof/>
           </w:rPr>
-          <w:t>9</w:t>
+          <w:t>8</w:t>
         </w:r>
         <w:r>
           <w:rPr>
@@ -35979,7 +35985,7 @@
 </file>
 
 <file path=customXml/itemProps1.xml><?xml version="1.0" encoding="utf-8"?>
-<ds:datastoreItem xmlns:ds="http://schemas.openxmlformats.org/officeDocument/2006/customXml" ds:itemID="{1DFBE6AD-BF4A-394D-8FC2-885EE2B4C934}">
+<ds:datastoreItem xmlns:ds="http://schemas.openxmlformats.org/officeDocument/2006/customXml" ds:itemID="{D2ED4A82-67DE-3246-AFD2-ED49BAC07E2A}">
   <ds:schemaRefs>
     <ds:schemaRef ds:uri="http://schemas.openxmlformats.org/officeDocument/2006/bibliography"/>
   </ds:schemaRefs>

</xml_diff>